<commit_message>
monta de los cambios en caliente, se agrega autodestruccion por SaaS
</commit_message>
<xml_diff>
--- a/backend/firma_fomatos/Plantillas/Plantillas_antibioticos/DATOS CARNET.docx
+++ b/backend/firma_fomatos/Plantillas/Plantillas_antibioticos/DATOS CARNET.docx
@@ -114,7 +114,21 @@
           <w:b/>
           <w:bCs/>
         </w:rPr>
-        <w:t>{{ dirección_residencia }}</w:t>
+        <w:t>{{ direcci</w:t>
+      </w:r>
+      <w:r>
+        <w:rPr>
+          <w:b/>
+          <w:bCs/>
+        </w:rPr>
+        <w:t>o</w:t>
+      </w:r>
+      <w:r>
+        <w:rPr>
+          <w:b/>
+          <w:bCs/>
+        </w:rPr>
+        <w:t>n_residencia }}</w:t>
       </w:r>
     </w:p>
     <w:p>

</xml_diff>